<commit_message>
Update create ebpf program
</commit_message>
<xml_diff>
--- a/documentation/eBPF how to create program.docx
+++ b/documentation/eBPF how to create program.docx
@@ -7,16 +7,28 @@
         <w:rPr>
           <w:rFonts w:cstheme="minorHAnsi"/>
           <w:color w:val="000000" w:themeColor="text1"/>
-          <w:lang w:val="en-GB"/>
-        </w:rPr>
-      </w:pPr>
-      <w:r>
-        <w:rPr>
-          <w:rFonts w:cstheme="minorHAnsi"/>
-          <w:color w:val="000000" w:themeColor="text1"/>
-          <w:lang w:val="en-GB"/>
+        </w:rPr>
+      </w:pPr>
+      <w:r>
+        <w:rPr>
+          <w:rFonts w:cstheme="minorHAnsi"/>
+          <w:color w:val="000000" w:themeColor="text1"/>
         </w:rPr>
         <w:t>eBPF DOCUMENTAZIONE</w:t>
+      </w:r>
+      <w:r>
+        <w:rPr>
+          <w:rFonts w:cstheme="minorHAnsi"/>
+          <w:color w:val="000000" w:themeColor="text1"/>
+        </w:rPr>
+        <w:t xml:space="preserve"> PER CREARE U</w:t>
+      </w:r>
+      <w:r>
+        <w:rPr>
+          <w:rFonts w:cstheme="minorHAnsi"/>
+          <w:color w:val="000000" w:themeColor="text1"/>
+        </w:rPr>
+        <w:t>N PROGRAMMA</w:t>
       </w:r>
     </w:p>
     <w:p>
@@ -1290,92 +1302,6 @@
         <w:rPr>
           <w:rFonts w:cstheme="minorHAnsi"/>
           <w:color w:val="000000" w:themeColor="text1"/>
-          <w:lang w:val="en-GB"/>
-        </w:rPr>
-      </w:pPr>
-      <w:r>
-        <w:rPr>
-          <w:rFonts w:cstheme="minorHAnsi"/>
-          <w:color w:val="000000" w:themeColor="text1"/>
-          <w:lang w:val="en-GB"/>
-        </w:rPr>
-        <w:br w:type="page"/>
-      </w:r>
-    </w:p>
-    <w:p>
-      <w:pPr>
-        <w:rPr>
-          <w:rStyle w:val="Collegamentoipertestuale"/>
-          <w:rFonts w:cstheme="minorHAnsi"/>
-          <w:color w:val="000000" w:themeColor="text1"/>
-          <w:u w:val="none"/>
-          <w:shd w:val="clear" w:color="auto" w:fill="FFFFFF"/>
-          <w:lang w:val="en-GB"/>
-        </w:rPr>
-      </w:pPr>
-      <w:hyperlink r:id="rId14" w:history="1">
-        <w:r>
-          <w:rPr>
-            <w:rStyle w:val="Collegamentoipertestuale"/>
-            <w:rFonts w:cstheme="minorHAnsi"/>
-            <w:color w:val="000000" w:themeColor="text1"/>
-            <w:u w:val="none"/>
-            <w:shd w:val="clear" w:color="auto" w:fill="FFFFFF"/>
-            <w:lang w:val="en-GB"/>
-          </w:rPr>
-          <w:t>https://www.youtube.com/watch?v=os2f0yfcgIU</w:t>
-        </w:r>
-      </w:hyperlink>
-    </w:p>
-    <w:p>
-      <w:pPr>
-        <w:rPr>
-          <w:rStyle w:val="Collegamentoipertestuale"/>
-          <w:rFonts w:cstheme="minorHAnsi"/>
-          <w:color w:val="000000" w:themeColor="text1"/>
-          <w:u w:val="none"/>
-          <w:shd w:val="clear" w:color="auto" w:fill="FFFFFF"/>
-          <w:lang w:val="en-GB"/>
-        </w:rPr>
-      </w:pPr>
-      <w:r>
-        <w:rPr>
-          <w:rStyle w:val="Collegamentoipertestuale"/>
-          <w:rFonts w:cstheme="minorHAnsi"/>
-          <w:color w:val="000000" w:themeColor="text1"/>
-          <w:u w:val="none"/>
-          <w:shd w:val="clear" w:color="auto" w:fill="FFFFFF"/>
-          <w:lang w:val="en-GB"/>
-        </w:rPr>
-        <w:t>First do example</w:t>
-      </w:r>
-    </w:p>
-    <w:p>
-      <w:pPr>
-        <w:rPr>
-          <w:rFonts w:cstheme="minorHAnsi"/>
-          <w:color w:val="000000" w:themeColor="text1"/>
-          <w:lang w:val="en-GB"/>
-        </w:rPr>
-      </w:pPr>
-      <w:r>
-        <w:rPr>
-          <w:rStyle w:val="Collegamentoipertestuale"/>
-          <w:rFonts w:cstheme="minorHAnsi"/>
-          <w:color w:val="000000" w:themeColor="text1"/>
-          <w:u w:val="none"/>
-          <w:shd w:val="clear" w:color="auto" w:fill="FFFFFF"/>
-          <w:lang w:val="en-GB"/>
-        </w:rPr>
-        <w:t>Then documentation</w:t>
-      </w:r>
-    </w:p>
-    <w:p>
-      <w:pPr>
-        <w:rPr>
-          <w:rFonts w:cstheme="minorHAnsi"/>
-          <w:color w:val="000000" w:themeColor="text1"/>
-          <w:spacing w:val="-1"/>
           <w:lang w:val="en-GB"/>
         </w:rPr>
       </w:pPr>

</xml_diff>